<commit_message>
lab 8 update CN
</commit_message>
<xml_diff>
--- a/vlsiLab/VLSI_lab3/VLSI_lab3_roll40.docx
+++ b/vlsiLab/VLSI_lab3/VLSI_lab3_roll40.docx
@@ -16,8 +16,6 @@
           <w:szCs w:val="27"/>
         </w:rPr>
       </w:pPr>
-      <w:bookmarkStart w:id="0" w:name="_GoBack"/>
-      <w:bookmarkEnd w:id="0"/>
     </w:p>
     <w:p>
       <w:pPr>
@@ -595,8 +593,10 @@
           <w:sz w:val="28"/>
           <w:szCs w:val="28"/>
         </w:rPr>
-        <w:t xml:space="preserve"> 22 </w:t>
-      </w:r>
+        <w:t xml:space="preserve"> 30 O</w:t>
+      </w:r>
+      <w:bookmarkStart w:id="0" w:name="_GoBack"/>
+      <w:bookmarkEnd w:id="0"/>
       <w:r>
         <w:rPr>
           <w:rFonts w:ascii="Arial Unicode MS" w:eastAsia="Arial Unicode MS" w:hAnsi="Arial Unicode MS" w:cs="Arial Unicode MS"/>
@@ -604,7 +604,7 @@
           <w:sz w:val="28"/>
           <w:szCs w:val="28"/>
         </w:rPr>
-        <w:t>october</w:t>
+        <w:t>ctober</w:t>
       </w:r>
       <w:r>
         <w:rPr>

</xml_diff>